<commit_message>
added 404 exceptions and impl export DOCX
</commit_message>
<xml_diff>
--- a/src/main/resources/DOCX/Biology101_DOCX.docx
+++ b/src/main/resources/DOCX/Biology101_DOCX.docx
@@ -1,6 +1,6 @@
 
 <file path=word/document.xml><?xml version="1.0" encoding="utf-8"?>
-<w:document xmlns:w="http://schemas.openxmlformats.org/wordprocessingml/2006/main" xmlns:m="http://schemas.openxmlformats.org/officeDocument/2006/math" xmlns:w14="http://schemas.microsoft.com/office/word/2010/wordml" xmlns:r="http://schemas.openxmlformats.org/officeDocument/2006/relationships" xmlns:wp="http://schemas.openxmlformats.org/drawingml/2006/wordprocessingDrawing" xmlns:a="http://schemas.openxmlformats.org/drawingml/2006/main" xmlns:wp14="http://schemas.microsoft.com/office/word/2010/wordprocessingDrawing" xmlns:w15="http://schemas.microsoft.com/office/word/2012/wordml" xmlns:mc="http://schemas.openxmlformats.org/markup-compatibility/2006" xmlns:sl="http://schemas.openxmlformats.org/schemaLibrary/2006/main" xmlns:wne="http://schemas.microsoft.com/office/word/2006/wordml" xmlns:c="http://schemas.openxmlformats.org/drawingml/2006/chart" xmlns:cdr="http://schemas.openxmlformats.org/drawingml/2006/chartDrawing" xmlns:c14="http://schemas.microsoft.com/office/drawing/2007/8/2/chart" xmlns:dgm="http://schemas.openxmlformats.org/drawingml/2006/diagram" xmlns:pic="http://schemas.openxmlformats.org/drawingml/2006/picture" xmlns:xdr="http://schemas.openxmlformats.org/drawingml/2006/spreadsheetDrawing" xmlns:dsp="http://schemas.microsoft.com/office/drawing/2008/diagram" xmlns:o="urn:schemas-microsoft-com:office:office" xmlns:v="urn:schemas-microsoft-com:vml" xmlns:xvml="urn:schemas-microsoft-com:office:excel" xmlns:w10="urn:schemas-microsoft-com:office:word" xmlns:pvml="urn:schemas-microsoft-com:office:powerpoint" xmlns:cppr="http://schemas.microsoft.com/office/2006/coverPageProps" xmlns:odx="http://opendope.org/xpaths" xmlns:odc="http://opendope.org/conditions" xmlns:odq="http://opendope.org/questions" xmlns:oda="http://opendope.org/answers" xmlns:odi="http://opendope.org/components" xmlns:odgm="http://opendope.org/SmartArt/DataHierarchy" xmlns:b="http://schemas.openxmlformats.org/officeDocument/2006/bibliography" xmlns:wps="http://schemas.microsoft.com/office/word/2010/wordprocessingShape" xmlns:w16se="http://schemas.microsoft.com/office/word/2015/wordml/symex" xmlns:w16cid="http://schemas.microsoft.com/office/word/2016/wordml/cid" xmlns:wetp="http://schemas.microsoft.com/office/webextensions/taskpanes/2010/11" xmlns:we="http://schemas.microsoft.com/office/webextensions/webextension/2010/11" xmlns:comp="http://schemas.openxmlformats.org/drawingml/2006/compatibility" xmlns:lc="http://schemas.openxmlformats.org/drawingml/2006/lockedCanvas">
+<w:document xmlns:w="http://schemas.openxmlformats.org/wordprocessingml/2006/main" xmlns:m="http://schemas.openxmlformats.org/officeDocument/2006/math" xmlns:w14="http://schemas.microsoft.com/office/word/2010/wordml" xmlns:r="http://schemas.openxmlformats.org/officeDocument/2006/relationships" xmlns:wp="http://schemas.openxmlformats.org/drawingml/2006/wordprocessingDrawing" xmlns:a="http://schemas.openxmlformats.org/drawingml/2006/main" xmlns:wp14="http://schemas.microsoft.com/office/word/2010/wordprocessingDrawing" xmlns:w15="http://schemas.microsoft.com/office/word/2012/wordml" xmlns:mc="http://schemas.openxmlformats.org/markup-compatibility/2006" xmlns:sl="http://schemas.openxmlformats.org/schemaLibrary/2006/main" xmlns:wne="http://schemas.microsoft.com/office/word/2006/wordml" xmlns:c="http://schemas.openxmlformats.org/drawingml/2006/chart" xmlns:cdr="http://schemas.openxmlformats.org/drawingml/2006/chartDrawing" xmlns:c14="http://schemas.microsoft.com/office/drawing/2007/8/2/chart" xmlns:dgm="http://schemas.openxmlformats.org/drawingml/2006/diagram" xmlns:pic="http://schemas.openxmlformats.org/drawingml/2006/picture" xmlns:xdr="http://schemas.openxmlformats.org/drawingml/2006/spreadsheetDrawing" xmlns:dsp="http://schemas.microsoft.com/office/drawing/2008/diagram" xmlns:v="urn:schemas-microsoft-com:vml" xmlns:o="urn:schemas-microsoft-com:office:office" xmlns:xvml="urn:schemas-microsoft-com:office:excel" xmlns:w10="urn:schemas-microsoft-com:office:word" xmlns:pvml="urn:schemas-microsoft-com:office:powerpoint" xmlns:cppr="http://schemas.microsoft.com/office/2006/coverPageProps" xmlns:odx="http://opendope.org/xpaths" xmlns:odc="http://opendope.org/conditions" xmlns:odq="http://opendope.org/questions" xmlns:oda="http://opendope.org/answers" xmlns:odi="http://opendope.org/components" xmlns:odgm="http://opendope.org/SmartArt/DataHierarchy" xmlns:b="http://schemas.openxmlformats.org/officeDocument/2006/bibliography" xmlns:wps="http://schemas.microsoft.com/office/word/2010/wordprocessingShape" xmlns:w16se="http://schemas.microsoft.com/office/word/2015/wordml/symex" xmlns:w16cid="http://schemas.microsoft.com/office/word/2016/wordml/cid" xmlns:wetp="http://schemas.microsoft.com/office/webextensions/taskpanes/2010/11" xmlns:we="http://schemas.microsoft.com/office/webextensions/webextension/2010/11" xmlns:comp="http://schemas.openxmlformats.org/drawingml/2006/compatibility" xmlns:lc="http://schemas.openxmlformats.org/drawingml/2006/lockedCanvas">
   <w:body>
     <!-- Created by docx4j 6.1.2 (Apache licensed) using REFERENCE JAXB in Amazon.com Inc. Java 11.0.10 on Linux -->
     <w:p>
@@ -67,7 +67,7 @@
 </file>
 
 <file path=word/styles.xml><?xml version="1.0" encoding="utf-8"?>
-<w:styles xmlns:w="http://schemas.openxmlformats.org/wordprocessingml/2006/main" xmlns:m="http://schemas.openxmlformats.org/officeDocument/2006/math" xmlns:w14="http://schemas.microsoft.com/office/word/2010/wordml" xmlns:r="http://schemas.openxmlformats.org/officeDocument/2006/relationships" xmlns:wp="http://schemas.openxmlformats.org/drawingml/2006/wordprocessingDrawing" xmlns:a="http://schemas.openxmlformats.org/drawingml/2006/main" xmlns:wp14="http://schemas.microsoft.com/office/word/2010/wordprocessingDrawing" xmlns:w15="http://schemas.microsoft.com/office/word/2012/wordml" xmlns:mc="http://schemas.openxmlformats.org/markup-compatibility/2006" xmlns:sl="http://schemas.openxmlformats.org/schemaLibrary/2006/main" xmlns:wne="http://schemas.microsoft.com/office/word/2006/wordml" xmlns:c="http://schemas.openxmlformats.org/drawingml/2006/chart" xmlns:cdr="http://schemas.openxmlformats.org/drawingml/2006/chartDrawing" xmlns:c14="http://schemas.microsoft.com/office/drawing/2007/8/2/chart" xmlns:dgm="http://schemas.openxmlformats.org/drawingml/2006/diagram" xmlns:pic="http://schemas.openxmlformats.org/drawingml/2006/picture" xmlns:xdr="http://schemas.openxmlformats.org/drawingml/2006/spreadsheetDrawing" xmlns:dsp="http://schemas.microsoft.com/office/drawing/2008/diagram" xmlns:o="urn:schemas-microsoft-com:office:office" xmlns:v="urn:schemas-microsoft-com:vml" xmlns:xvml="urn:schemas-microsoft-com:office:excel" xmlns:w10="urn:schemas-microsoft-com:office:word" xmlns:pvml="urn:schemas-microsoft-com:office:powerpoint" xmlns:cppr="http://schemas.microsoft.com/office/2006/coverPageProps" xmlns:odx="http://opendope.org/xpaths" xmlns:odc="http://opendope.org/conditions" xmlns:odq="http://opendope.org/questions" xmlns:oda="http://opendope.org/answers" xmlns:odi="http://opendope.org/components" xmlns:odgm="http://opendope.org/SmartArt/DataHierarchy" xmlns:b="http://schemas.openxmlformats.org/officeDocument/2006/bibliography" xmlns:wps="http://schemas.microsoft.com/office/word/2010/wordprocessingShape" xmlns:w16se="http://schemas.microsoft.com/office/word/2015/wordml/symex" xmlns:w16cid="http://schemas.microsoft.com/office/word/2016/wordml/cid" xmlns:wetp="http://schemas.microsoft.com/office/webextensions/taskpanes/2010/11" xmlns:we="http://schemas.microsoft.com/office/webextensions/webextension/2010/11" xmlns:comp="http://schemas.openxmlformats.org/drawingml/2006/compatibility" xmlns:lc="http://schemas.openxmlformats.org/drawingml/2006/lockedCanvas">
+<w:styles xmlns:w="http://schemas.openxmlformats.org/wordprocessingml/2006/main" xmlns:m="http://schemas.openxmlformats.org/officeDocument/2006/math" xmlns:w14="http://schemas.microsoft.com/office/word/2010/wordml" xmlns:r="http://schemas.openxmlformats.org/officeDocument/2006/relationships" xmlns:wp="http://schemas.openxmlformats.org/drawingml/2006/wordprocessingDrawing" xmlns:a="http://schemas.openxmlformats.org/drawingml/2006/main" xmlns:wp14="http://schemas.microsoft.com/office/word/2010/wordprocessingDrawing" xmlns:w15="http://schemas.microsoft.com/office/word/2012/wordml" xmlns:mc="http://schemas.openxmlformats.org/markup-compatibility/2006" xmlns:sl="http://schemas.openxmlformats.org/schemaLibrary/2006/main" xmlns:wne="http://schemas.microsoft.com/office/word/2006/wordml" xmlns:c="http://schemas.openxmlformats.org/drawingml/2006/chart" xmlns:cdr="http://schemas.openxmlformats.org/drawingml/2006/chartDrawing" xmlns:c14="http://schemas.microsoft.com/office/drawing/2007/8/2/chart" xmlns:dgm="http://schemas.openxmlformats.org/drawingml/2006/diagram" xmlns:pic="http://schemas.openxmlformats.org/drawingml/2006/picture" xmlns:xdr="http://schemas.openxmlformats.org/drawingml/2006/spreadsheetDrawing" xmlns:dsp="http://schemas.microsoft.com/office/drawing/2008/diagram" xmlns:v="urn:schemas-microsoft-com:vml" xmlns:o="urn:schemas-microsoft-com:office:office" xmlns:xvml="urn:schemas-microsoft-com:office:excel" xmlns:w10="urn:schemas-microsoft-com:office:word" xmlns:pvml="urn:schemas-microsoft-com:office:powerpoint" xmlns:cppr="http://schemas.microsoft.com/office/2006/coverPageProps" xmlns:odx="http://opendope.org/xpaths" xmlns:odc="http://opendope.org/conditions" xmlns:odq="http://opendope.org/questions" xmlns:oda="http://opendope.org/answers" xmlns:odi="http://opendope.org/components" xmlns:odgm="http://opendope.org/SmartArt/DataHierarchy" xmlns:b="http://schemas.openxmlformats.org/officeDocument/2006/bibliography" xmlns:wps="http://schemas.microsoft.com/office/word/2010/wordprocessingShape" xmlns:w16se="http://schemas.microsoft.com/office/word/2015/wordml/symex" xmlns:w16cid="http://schemas.microsoft.com/office/word/2016/wordml/cid" xmlns:wetp="http://schemas.microsoft.com/office/webextensions/taskpanes/2010/11" xmlns:we="http://schemas.microsoft.com/office/webextensions/webextension/2010/11" xmlns:comp="http://schemas.openxmlformats.org/drawingml/2006/compatibility" xmlns:lc="http://schemas.openxmlformats.org/drawingml/2006/lockedCanvas">
   <w:docDefaults>
     <w:rPrDefault>
       <w:rPr>

</xml_diff>

<commit_message>
impl export DOCX of Research articles
</commit_message>
<xml_diff>
--- a/src/main/resources/DOCX/Biology101_DOCX.docx
+++ b/src/main/resources/DOCX/Biology101_DOCX.docx
@@ -34,7 +34,7 @@
     </w:p>
     <w:p>
       <w:pPr>
-        <w:pStyle w:val="Heading6"/>
+        <w:pStyle w:val="Heading5"/>
       </w:pPr>
       <w:r>
         <w:t>Explain the origin of life</w:t>
@@ -449,11 +449,11 @@
       <w:szCs w:val="18"/>
     </w:rPr>
   </w:style>
-  <w:style w:type="paragraph" w:styleId="Heading6">
-    <w:name w:val="heading 6"/>
-    <w:basedOn w:val="Normal"/>
-    <w:next w:val="Normal"/>
-    <w:link w:val="Heading6Char"/>
+  <w:style w:type="paragraph" w:styleId="Heading5">
+    <w:name w:val="heading 5"/>
+    <w:basedOn w:val="Normal"/>
+    <w:next w:val="Normal"/>
+    <w:link w:val="Heading5Char"/>
     <w:uiPriority w:val="9"/>
     <w:unhideWhenUsed/>
     <w:qFormat/>
@@ -461,28 +461,24 @@
       <w:keepNext/>
       <w:keepLines/>
       <w:numPr>
-        <w:ilvl w:val="5"/>
+        <w:ilvl w:val="4"/>
         <w:numId w:val="3"/>
       </w:numPr>
       <w:spacing w:before="200" w:after="0"/>
-      <w:outlineLvl w:val="5"/>
-    </w:pPr>
-    <w:rPr>
-      <w:rFonts w:asciiTheme="majorHAnsi" w:hAnsiTheme="majorHAnsi" w:eastAsiaTheme="majorEastAsia" w:cstheme="majorBidi"/>
-      <w:i/>
-      <w:iCs/>
+      <w:outlineLvl w:val="4"/>
+    </w:pPr>
+    <w:rPr>
+      <w:rFonts w:asciiTheme="majorHAnsi" w:hAnsiTheme="majorHAnsi" w:eastAsiaTheme="majorEastAsia" w:cstheme="majorBidi"/>
       <w:color w:val="243F60" w:themeColor="accent1" w:themeShade="7F"/>
     </w:rPr>
   </w:style>
-  <w:style w:type="character" w:styleId="Heading6Char" w:customStyle="true">
-    <w:name w:val="Heading 6 Char"/>
-    <w:basedOn w:val="DefaultParagraphFont"/>
-    <w:link w:val="Heading6"/>
-    <w:uiPriority w:val="9"/>
-    <w:rPr>
-      <w:rFonts w:asciiTheme="majorHAnsi" w:hAnsiTheme="majorHAnsi" w:eastAsiaTheme="majorEastAsia" w:cstheme="majorBidi"/>
-      <w:i/>
-      <w:iCs/>
+  <w:style w:type="character" w:styleId="Heading5Char" w:customStyle="true">
+    <w:name w:val="Heading 5 Char"/>
+    <w:basedOn w:val="DefaultParagraphFont"/>
+    <w:link w:val="Heading5"/>
+    <w:uiPriority w:val="9"/>
+    <w:rPr>
+      <w:rFonts w:asciiTheme="majorHAnsi" w:hAnsiTheme="majorHAnsi" w:eastAsiaTheme="majorEastAsia" w:cstheme="majorBidi"/>
       <w:color w:val="243F60" w:themeColor="accent1" w:themeShade="7F"/>
     </w:rPr>
   </w:style>

</xml_diff>